<commit_message>
Updated 00_Read_Me_First.doc and OSIRIS_Release_Notes_v2.12.docx and their PDFs
</commit_message>
<xml_diff>
--- a/osiris/docs/OSIRIS_Release_Notes_v2.12.docx
+++ b/osiris/docs/OSIRIS_Release_Notes_v2.12.docx
@@ -184,22 +184,7 @@
         <w:t xml:space="preserve">to </w:t>
       </w:r>
       <w:r>
-        <w:t xml:space="preserve">the pull-up algorithm so that it is no longer necessary for the user to specify a minimum height below which a peak </w:t>
-      </w:r>
-      <w:r>
-        <w:t>will not cause</w:t>
-      </w:r>
-      <w:r>
-        <w:t xml:space="preserve"> pull-up.  This value is now calculated by the pull-up algorithm </w:t>
-      </w:r>
-      <w:r>
-        <w:t xml:space="preserve">from the sample data </w:t>
-      </w:r>
-      <w:r>
-        <w:t xml:space="preserve">and can vary both by primary channel and pull-up channel, as well as </w:t>
-      </w:r>
-      <w:r>
-        <w:t>for linear and saturated peak data</w:t>
+        <w:t>the pull-up algorithm so that it is no longer necessary for the user to specify a minimum height below which a peak will not cause pull-up.  This value is now calculated by the pull-up algorithm from the sample data and can vary both by primary channel and pull-up channel, as well as for linear and saturated peak data</w:t>
       </w:r>
       <w:r>
         <w:t>.</w:t>
@@ -316,14 +301,7 @@
           <w:rFonts w:eastAsia="Times New Roman"/>
           <w:u w:val="single"/>
         </w:rPr>
-        <w:t xml:space="preserve">Improved </w:t>
-      </w:r>
-      <w:r>
-        <w:rPr>
-          <w:rFonts w:eastAsia="Times New Roman"/>
-          <w:u w:val="single"/>
-        </w:rPr>
-        <w:t>pull-up analysis</w:t>
+        <w:t>Improved pull-up analysis</w:t>
       </w:r>
       <w:r>
         <w:rPr>
@@ -375,8 +353,6 @@
           <w:rFonts w:eastAsia="Times New Roman"/>
         </w:rPr>
       </w:pPr>
-      <w:bookmarkStart w:id="0" w:name="_GoBack"/>
-      <w:bookmarkEnd w:id="0"/>
     </w:p>
     <w:p>
       <w:pPr>
@@ -422,13 +398,7 @@
       </w:r>
       <w:proofErr w:type="spellEnd"/>
       <w:r>
-        <w:t xml:space="preserve"> kit </w:t>
-      </w:r>
-      <w:r>
-        <w:t>by</w:t>
-      </w:r>
-      <w:r>
-        <w:t xml:space="preserve"> user request</w:t>
+        <w:t xml:space="preserve"> kit by user request</w:t>
       </w:r>
     </w:p>
     <w:p>
@@ -458,10 +428,7 @@
         <w:t xml:space="preserve">It does not collect information on samples, profiles, batches or information that would reveal the context of the analysis.  Users can opt out or disable the statistics reporting.  Details are in the </w:t>
       </w:r>
       <w:r>
-        <w:t>Privacy section</w:t>
-      </w:r>
-      <w:r>
-        <w:t xml:space="preserve"> of the </w:t>
+        <w:t xml:space="preserve">Privacy section of the </w:t>
       </w:r>
       <w:r>
         <w:t>User Guide.</w:t>
@@ -506,22 +473,7 @@
         <w:ind w:left="720"/>
       </w:pPr>
       <w:r>
-        <w:t xml:space="preserve">Fixed bug in normalization algorithm that </w:t>
-      </w:r>
-      <w:r>
-        <w:t xml:space="preserve">in rare cases </w:t>
-      </w:r>
-      <w:r>
-        <w:t xml:space="preserve">could cause </w:t>
-      </w:r>
-      <w:r>
-        <w:t>a</w:t>
-      </w:r>
-      <w:r>
-        <w:t xml:space="preserve"> spike in normalized data</w:t>
-      </w:r>
-      <w:r>
-        <w:t xml:space="preserve">.  This would not </w:t>
+        <w:t xml:space="preserve">Fixed bug in normalization algorithm that in rare cases could cause a spike in normalized data.  This would not </w:t>
       </w:r>
       <w:r>
         <w:t xml:space="preserve">have </w:t>
@@ -554,6 +506,21 @@
       <w:r>
         <w:t xml:space="preserve">Fixed a bug that prevented the peak residual from displaying in the allele hover box when the residual was zero.  </w:t>
       </w:r>
+    </w:p>
+    <w:p>
+      <w:pPr>
+        <w:pStyle w:val="ListParagraph"/>
+        <w:numPr>
+          <w:ilvl w:val="0"/>
+          <w:numId w:val="6"/>
+        </w:numPr>
+        <w:ind w:left="720"/>
+      </w:pPr>
+      <w:r>
+        <w:t>Fixed a bug that could cause OSIRIS to crash on the Mac under certain circumstances.</w:t>
+      </w:r>
+      <w:bookmarkStart w:id="0" w:name="_GoBack"/>
+      <w:bookmarkEnd w:id="0"/>
     </w:p>
     <w:p/>
     <w:sectPr>
@@ -2109,53 +2076,15 @@
 </file>
 
 <file path=customXml/item2.xml><?xml version="1.0" encoding="utf-8"?>
-<?mso-contentType ?>
-<spe:Receivers xmlns:spe="http://schemas.microsoft.com/sharepoint/events">
-  <Receiver>
-    <Name>Document ID Generator</Name>
-    <Synchronization>Synchronous</Synchronization>
-    <Type>10001</Type>
-    <SequenceNumber>1000</SequenceNumber>
-    <Url/>
-    <Assembly>Microsoft.Office.DocumentManagement, Version=15.0.0.0, Culture=neutral, PublicKeyToken=71e9bce111e9429c</Assembly>
-    <Class>Microsoft.Office.DocumentManagement.Internal.DocIdHandler</Class>
-    <Data/>
-    <Filter/>
-  </Receiver>
-  <Receiver>
-    <Name>Document ID Generator</Name>
-    <Synchronization>Synchronous</Synchronization>
-    <Type>10002</Type>
-    <SequenceNumber>1001</SequenceNumber>
-    <Url/>
-    <Assembly>Microsoft.Office.DocumentManagement, Version=15.0.0.0, Culture=neutral, PublicKeyToken=71e9bce111e9429c</Assembly>
-    <Class>Microsoft.Office.DocumentManagement.Internal.DocIdHandler</Class>
-    <Data/>
-    <Filter/>
-  </Receiver>
-  <Receiver>
-    <Name>Document ID Generator</Name>
-    <Synchronization>Synchronous</Synchronization>
-    <Type>10004</Type>
-    <SequenceNumber>1002</SequenceNumber>
-    <Url/>
-    <Assembly>Microsoft.Office.DocumentManagement, Version=15.0.0.0, Culture=neutral, PublicKeyToken=71e9bce111e9429c</Assembly>
-    <Class>Microsoft.Office.DocumentManagement.Internal.DocIdHandler</Class>
-    <Data/>
-    <Filter/>
-  </Receiver>
-  <Receiver>
-    <Name>Document ID Generator</Name>
-    <Synchronization>Synchronous</Synchronization>
-    <Type>10006</Type>
-    <SequenceNumber>1003</SequenceNumber>
-    <Url/>
-    <Assembly>Microsoft.Office.DocumentManagement, Version=15.0.0.0, Culture=neutral, PublicKeyToken=71e9bce111e9429c</Assembly>
-    <Class>Microsoft.Office.DocumentManagement.Internal.DocIdHandler</Class>
-    <Data/>
-    <Filter/>
-  </Receiver>
-</spe:Receivers>
+<p:properties xmlns:p="http://schemas.microsoft.com/office/2006/metadata/properties" xmlns:xsi="http://www.w3.org/2001/XMLSchema-instance" xmlns:pc="http://schemas.microsoft.com/office/infopath/2007/PartnerControls">
+  <documentManagement>
+    <_dlc_DocId xmlns="bebfb516-47c3-42bf-8695-c627e02fd07c">RP5EP2USD5DN-1041-172</_dlc_DocId>
+    <_dlc_DocIdUrl xmlns="bebfb516-47c3-42bf-8695-c627e02fd07c">
+      <Url>https://sp.ncbi.nlm.nih.gov/IEB/RCS/Forensics/_layouts/15/DocIdRedir.aspx?ID=RP5EP2USD5DN-1041-172</Url>
+      <Description>RP5EP2USD5DN-1041-172</Description>
+    </_dlc_DocIdUrl>
+  </documentManagement>
+</p:properties>
 </file>
 
 <file path=customXml/item3.xml><?xml version="1.0" encoding="utf-8"?>
@@ -2304,15 +2233,53 @@
 </file>
 
 <file path=customXml/item4.xml><?xml version="1.0" encoding="utf-8"?>
-<p:properties xmlns:p="http://schemas.microsoft.com/office/2006/metadata/properties" xmlns:xsi="http://www.w3.org/2001/XMLSchema-instance" xmlns:pc="http://schemas.microsoft.com/office/infopath/2007/PartnerControls">
-  <documentManagement>
-    <_dlc_DocId xmlns="bebfb516-47c3-42bf-8695-c627e02fd07c">RP5EP2USD5DN-1041-172</_dlc_DocId>
-    <_dlc_DocIdUrl xmlns="bebfb516-47c3-42bf-8695-c627e02fd07c">
-      <Url>https://sp.ncbi.nlm.nih.gov/IEB/RCS/Forensics/_layouts/15/DocIdRedir.aspx?ID=RP5EP2USD5DN-1041-172</Url>
-      <Description>RP5EP2USD5DN-1041-172</Description>
-    </_dlc_DocIdUrl>
-  </documentManagement>
-</p:properties>
+<?mso-contentType ?>
+<spe:Receivers xmlns:spe="http://schemas.microsoft.com/sharepoint/events">
+  <Receiver>
+    <Name>Document ID Generator</Name>
+    <Synchronization>Synchronous</Synchronization>
+    <Type>10001</Type>
+    <SequenceNumber>1000</SequenceNumber>
+    <Url/>
+    <Assembly>Microsoft.Office.DocumentManagement, Version=15.0.0.0, Culture=neutral, PublicKeyToken=71e9bce111e9429c</Assembly>
+    <Class>Microsoft.Office.DocumentManagement.Internal.DocIdHandler</Class>
+    <Data/>
+    <Filter/>
+  </Receiver>
+  <Receiver>
+    <Name>Document ID Generator</Name>
+    <Synchronization>Synchronous</Synchronization>
+    <Type>10002</Type>
+    <SequenceNumber>1001</SequenceNumber>
+    <Url/>
+    <Assembly>Microsoft.Office.DocumentManagement, Version=15.0.0.0, Culture=neutral, PublicKeyToken=71e9bce111e9429c</Assembly>
+    <Class>Microsoft.Office.DocumentManagement.Internal.DocIdHandler</Class>
+    <Data/>
+    <Filter/>
+  </Receiver>
+  <Receiver>
+    <Name>Document ID Generator</Name>
+    <Synchronization>Synchronous</Synchronization>
+    <Type>10004</Type>
+    <SequenceNumber>1002</SequenceNumber>
+    <Url/>
+    <Assembly>Microsoft.Office.DocumentManagement, Version=15.0.0.0, Culture=neutral, PublicKeyToken=71e9bce111e9429c</Assembly>
+    <Class>Microsoft.Office.DocumentManagement.Internal.DocIdHandler</Class>
+    <Data/>
+    <Filter/>
+  </Receiver>
+  <Receiver>
+    <Name>Document ID Generator</Name>
+    <Synchronization>Synchronous</Synchronization>
+    <Type>10006</Type>
+    <SequenceNumber>1003</SequenceNumber>
+    <Url/>
+    <Assembly>Microsoft.Office.DocumentManagement, Version=15.0.0.0, Culture=neutral, PublicKeyToken=71e9bce111e9429c</Assembly>
+    <Class>Microsoft.Office.DocumentManagement.Internal.DocIdHandler</Class>
+    <Data/>
+    <Filter/>
+  </Receiver>
+</spe:Receivers>
 </file>
 
 <file path=customXml/itemProps1.xml><?xml version="1.0" encoding="utf-8"?>
@@ -2324,9 +2291,17 @@
 </file>
 
 <file path=customXml/itemProps2.xml><?xml version="1.0" encoding="utf-8"?>
-<ds:datastoreItem xmlns:ds="http://schemas.openxmlformats.org/officeDocument/2006/customXml" ds:itemID="{79C548C2-D3FF-47E5-9F00-EFF43AA5A8F0}">
+<ds:datastoreItem xmlns:ds="http://schemas.openxmlformats.org/officeDocument/2006/customXml" ds:itemID="{5E3DEF1F-39C3-4963-92AF-A54A6F458955}">
   <ds:schemaRefs>
-    <ds:schemaRef ds:uri="http://schemas.microsoft.com/sharepoint/events"/>
+    <ds:schemaRef ds:uri="http://purl.org/dc/terms/"/>
+    <ds:schemaRef ds:uri="http://schemas.openxmlformats.org/package/2006/metadata/core-properties"/>
+    <ds:schemaRef ds:uri="http://schemas.microsoft.com/office/2006/documentManagement/types"/>
+    <ds:schemaRef ds:uri="http://schemas.microsoft.com/office/infopath/2007/PartnerControls"/>
+    <ds:schemaRef ds:uri="http://purl.org/dc/elements/1.1/"/>
+    <ds:schemaRef ds:uri="http://schemas.microsoft.com/office/2006/metadata/properties"/>
+    <ds:schemaRef ds:uri="bebfb516-47c3-42bf-8695-c627e02fd07c"/>
+    <ds:schemaRef ds:uri="http://www.w3.org/XML/1998/namespace"/>
+    <ds:schemaRef ds:uri="http://purl.org/dc/dcmitype/"/>
   </ds:schemaRefs>
 </ds:datastoreItem>
 </file>
@@ -2350,17 +2325,9 @@
 </file>
 
 <file path=customXml/itemProps4.xml><?xml version="1.0" encoding="utf-8"?>
-<ds:datastoreItem xmlns:ds="http://schemas.openxmlformats.org/officeDocument/2006/customXml" ds:itemID="{5E3DEF1F-39C3-4963-92AF-A54A6F458955}">
+<ds:datastoreItem xmlns:ds="http://schemas.openxmlformats.org/officeDocument/2006/customXml" ds:itemID="{79C548C2-D3FF-47E5-9F00-EFF43AA5A8F0}">
   <ds:schemaRefs>
-    <ds:schemaRef ds:uri="http://www.w3.org/XML/1998/namespace"/>
-    <ds:schemaRef ds:uri="http://schemas.microsoft.com/office/2006/documentManagement/types"/>
-    <ds:schemaRef ds:uri="http://schemas.openxmlformats.org/package/2006/metadata/core-properties"/>
-    <ds:schemaRef ds:uri="http://schemas.microsoft.com/office/infopath/2007/PartnerControls"/>
-    <ds:schemaRef ds:uri="http://purl.org/dc/elements/1.1/"/>
-    <ds:schemaRef ds:uri="http://schemas.microsoft.com/office/2006/metadata/properties"/>
-    <ds:schemaRef ds:uri="bebfb516-47c3-42bf-8695-c627e02fd07c"/>
-    <ds:schemaRef ds:uri="http://purl.org/dc/dcmitype/"/>
-    <ds:schemaRef ds:uri="http://purl.org/dc/terms/"/>
+    <ds:schemaRef ds:uri="http://schemas.microsoft.com/sharepoint/events"/>
   </ds:schemaRefs>
 </ds:datastoreItem>
 </file>
</xml_diff>